<commit_message>
lesson 523 - Monday - last lesson from the package
</commit_message>
<xml_diff>
--- a/english_via_skype/solutions/doc/lesson_522_Dolomites - attractions_edit.docx
+++ b/english_via_skype/solutions/doc/lesson_522_Dolomites - attractions_edit.docx
@@ -1930,7 +1930,29 @@
           <w:szCs w:val="27"/>
           <w:lang w:eastAsia="pl-PL"/>
         </w:rPr>
-        <w:t>unset walks, hop between …………………………</w:t>
+        <w:t>unset walks, hop between …</w:t>
+      </w:r>
+      <w:r>
+        <w:rPr>
+          <w:rFonts w:ascii="Arial" w:eastAsia="Times New Roman" w:hAnsi="Arial" w:cs="Arial"/>
+          <w:color w:val="565656"/>
+          <w:sz w:val="27"/>
+          <w:szCs w:val="27"/>
+          <w:lang w:eastAsia="pl-PL"/>
+        </w:rPr>
+        <w:t>gourmet</w:t>
+      </w:r>
+      <w:bookmarkStart w:id="0" w:name="_GoBack"/>
+      <w:bookmarkEnd w:id="0"/>
+      <w:r>
+        <w:rPr>
+          <w:rFonts w:ascii="Arial" w:eastAsia="Times New Roman" w:hAnsi="Arial" w:cs="Arial"/>
+          <w:color w:val="565656"/>
+          <w:sz w:val="27"/>
+          <w:szCs w:val="27"/>
+          <w:lang w:eastAsia="pl-PL"/>
+        </w:rPr>
+        <w:t>………………………</w:t>
       </w:r>
       <w:r>
         <w:rPr>
@@ -8326,8 +8348,6 @@
         </w:rPr>
         <w:t>vast</w:t>
       </w:r>
-      <w:bookmarkStart w:id="0" w:name="_GoBack"/>
-      <w:bookmarkEnd w:id="0"/>
       <w:r>
         <w:rPr>
           <w:rFonts w:ascii="Arial" w:eastAsia="Times New Roman" w:hAnsi="Arial" w:cs="Arial"/>

</xml_diff>